<commit_message>
homework 5 docx update
</commit_message>
<xml_diff>
--- a/docs/soc-111-homeworks/homework5.docx
+++ b/docs/soc-111-homeworks/homework5.docx
@@ -119,7 +119,19 @@
         </w:r>
       </w:hyperlink>
       <w:r>
-        <w:t>. The graph represents observed attendance at 14 social events by 18 Southern “high society” women from the South.</w:t>
+        <w:t xml:space="preserve">. The graph represents observed attendance at </w:t>
+      </w:r>
+      <w:r>
+        <w:t>8</w:t>
+      </w:r>
+      <w:r>
+        <w:t xml:space="preserve"> social events by </w:t>
+      </w:r>
+      <w:r>
+        <w:t>10</w:t>
+      </w:r>
+      <w:r>
+        <w:t xml:space="preserve"> Southern “high society” women from the South.</w:t>
       </w:r>
     </w:p>
     <w:p>

</xml_diff>